<commit_message>
another change in affiliation
</commit_message>
<xml_diff>
--- a/SCT_ASD_socanx_18_12_02a.docx
+++ b/SCT_ASD_socanx_18_12_02a.docx
@@ -9,8 +9,6 @@
       <w:r>
         <w:t>A</w:t>
       </w:r>
-      <w:bookmarkStart w:id="0" w:name="_GoBack"/>
-      <w:bookmarkEnd w:id="0"/>
       <w:r>
         <w:t>utism spectrum disorder and social anxiety in children with sex chromosome trisomies?</w:t>
       </w:r>
@@ -81,7 +79,15 @@
               <w:t>1</w:t>
             </w:r>
             <w:r>
-              <w:t xml:space="preserve"> Oxford University</w:t>
+              <w:t xml:space="preserve"> </w:t>
+            </w:r>
+            <w:r>
+              <w:t xml:space="preserve">Department of Experimental Psychology, </w:t>
+            </w:r>
+            <w:bookmarkStart w:id="0" w:name="_GoBack"/>
+            <w:bookmarkEnd w:id="0"/>
+            <w:r>
+              <w:t>Oxford University</w:t>
             </w:r>
           </w:p>
         </w:tc>

</xml_diff>